<commit_message>
almost done accept for responsive
</commit_message>
<xml_diff>
--- a/assets/css/wireframe.docx
+++ b/assets/css/wireframe.docx
@@ -10,7 +10,410 @@
         <mc:AlternateContent>
           <mc:Choice Requires="wps">
             <w:drawing>
-              <wp:anchor distT="0" distB="0" distL="114300" distR="114300" simplePos="0" relativeHeight="251663360" behindDoc="0" locked="0" layoutInCell="1" allowOverlap="1" wp14:anchorId="61FD0A20" wp14:editId="490F3430">
+              <wp:anchor distT="0" distB="0" distL="114300" distR="114300" simplePos="0" relativeHeight="251654139" behindDoc="0" locked="0" layoutInCell="1" allowOverlap="1" wp14:anchorId="28A5CFE9" wp14:editId="7A67BA82">
+                <wp:simplePos x="0" y="0"/>
+                <wp:positionH relativeFrom="column">
+                  <wp:posOffset>-251460</wp:posOffset>
+                </wp:positionH>
+                <wp:positionV relativeFrom="paragraph">
+                  <wp:posOffset>1432560</wp:posOffset>
+                </wp:positionV>
+                <wp:extent cx="6532245" cy="1623060"/>
+                <wp:effectExtent l="0" t="0" r="20955" b="15240"/>
+                <wp:wrapNone/>
+                <wp:docPr id="19" name="Text Box 19"/>
+                <wp:cNvGraphicFramePr/>
+                <a:graphic xmlns:a="http://schemas.openxmlformats.org/drawingml/2006/main">
+                  <a:graphicData uri="http://schemas.microsoft.com/office/word/2010/wordprocessingShape">
+                    <wps:wsp>
+                      <wps:cNvSpPr txBox="1"/>
+                      <wps:spPr>
+                        <a:xfrm>
+                          <a:off x="0" y="0"/>
+                          <a:ext cx="6532245" cy="1623060"/>
+                        </a:xfrm>
+                        <a:prstGeom prst="rect">
+                          <a:avLst/>
+                        </a:prstGeom>
+                        <a:solidFill>
+                          <a:schemeClr val="lt1"/>
+                        </a:solidFill>
+                        <a:ln w="6350">
+                          <a:solidFill>
+                            <a:prstClr val="black"/>
+                          </a:solidFill>
+                        </a:ln>
+                      </wps:spPr>
+                      <wps:txbx>
+                        <w:txbxContent>
+                          <w:p/>
+                        </w:txbxContent>
+                      </wps:txbx>
+                      <wps:bodyPr rot="0" spcFirstLastPara="0" vertOverflow="overflow" horzOverflow="overflow" vert="horz" wrap="square" lIns="91440" tIns="45720" rIns="91440" bIns="45720" numCol="1" spcCol="0" rtlCol="0" fromWordArt="0" anchor="t" anchorCtr="0" forceAA="0" compatLnSpc="1">
+                        <a:prstTxWarp prst="textNoShape">
+                          <a:avLst/>
+                        </a:prstTxWarp>
+                        <a:noAutofit/>
+                      </wps:bodyPr>
+                    </wps:wsp>
+                  </a:graphicData>
+                </a:graphic>
+                <wp14:sizeRelH relativeFrom="margin">
+                  <wp14:pctWidth>0</wp14:pctWidth>
+                </wp14:sizeRelH>
+                <wp14:sizeRelV relativeFrom="margin">
+                  <wp14:pctHeight>0</wp14:pctHeight>
+                </wp14:sizeRelV>
+              </wp:anchor>
+            </w:drawing>
+          </mc:Choice>
+          <mc:Fallback>
+            <w:pict>
+              <v:shapetype w14:anchorId="28A5CFE9" id="_x0000_t202" coordsize="21600,21600" o:spt="202" path="m,l,21600r21600,l21600,xe">
+                <v:stroke joinstyle="miter"/>
+                <v:path gradientshapeok="t" o:connecttype="rect"/>
+              </v:shapetype>
+              <v:shape id="Text Box 19" o:spid="_x0000_s1026" type="#_x0000_t202" style="position:absolute;margin-left:-19.8pt;margin-top:112.8pt;width:514.35pt;height:127.8pt;z-index:251654139;visibility:visible;mso-wrap-style:square;mso-width-percent:0;mso-height-percent:0;mso-wrap-distance-left:9pt;mso-wrap-distance-top:0;mso-wrap-distance-right:9pt;mso-wrap-distance-bottom:0;mso-position-horizontal:absolute;mso-position-horizontal-relative:text;mso-position-vertical:absolute;mso-position-vertical-relative:text;mso-width-percent:0;mso-height-percent:0;mso-width-relative:margin;mso-height-relative:margin;v-text-anchor:top" o:gfxdata="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" fillcolor="white [3201]" strokeweight=".5pt">
+                <v:textbox>
+                  <w:txbxContent>
+                    <w:p/>
+                  </w:txbxContent>
+                </v:textbox>
+              </v:shape>
+            </w:pict>
+          </mc:Fallback>
+        </mc:AlternateContent>
+      </w:r>
+      <w:r>
+        <w:rPr>
+          <w:noProof/>
+        </w:rPr>
+        <mc:AlternateContent>
+          <mc:Choice Requires="wps">
+            <w:drawing>
+              <wp:anchor distT="0" distB="0" distL="114300" distR="114300" simplePos="0" relativeHeight="251657214" behindDoc="0" locked="0" layoutInCell="1" allowOverlap="1" wp14:anchorId="5DD71F00" wp14:editId="3936C4A2">
+                <wp:simplePos x="0" y="0"/>
+                <wp:positionH relativeFrom="column">
+                  <wp:posOffset>-304800</wp:posOffset>
+                </wp:positionH>
+                <wp:positionV relativeFrom="paragraph">
+                  <wp:posOffset>3131820</wp:posOffset>
+                </wp:positionV>
+                <wp:extent cx="6532245" cy="518795"/>
+                <wp:effectExtent l="0" t="0" r="20955" b="14605"/>
+                <wp:wrapNone/>
+                <wp:docPr id="4" name="Text Box 4"/>
+                <wp:cNvGraphicFramePr/>
+                <a:graphic xmlns:a="http://schemas.openxmlformats.org/drawingml/2006/main">
+                  <a:graphicData uri="http://schemas.microsoft.com/office/word/2010/wordprocessingShape">
+                    <wps:wsp>
+                      <wps:cNvSpPr txBox="1"/>
+                      <wps:spPr>
+                        <a:xfrm>
+                          <a:off x="0" y="0"/>
+                          <a:ext cx="6532245" cy="518795"/>
+                        </a:xfrm>
+                        <a:prstGeom prst="rect">
+                          <a:avLst/>
+                        </a:prstGeom>
+                        <a:solidFill>
+                          <a:schemeClr val="lt1"/>
+                        </a:solidFill>
+                        <a:ln w="6350">
+                          <a:solidFill>
+                            <a:prstClr val="black"/>
+                          </a:solidFill>
+                        </a:ln>
+                      </wps:spPr>
+                      <wps:txbx>
+                        <w:txbxContent>
+                          <w:p/>
+                        </w:txbxContent>
+                      </wps:txbx>
+                      <wps:bodyPr rot="0" spcFirstLastPara="0" vertOverflow="overflow" horzOverflow="overflow" vert="horz" wrap="square" lIns="91440" tIns="45720" rIns="91440" bIns="45720" numCol="1" spcCol="0" rtlCol="0" fromWordArt="0" anchor="t" anchorCtr="0" forceAA="0" compatLnSpc="1">
+                        <a:prstTxWarp prst="textNoShape">
+                          <a:avLst/>
+                        </a:prstTxWarp>
+                        <a:noAutofit/>
+                      </wps:bodyPr>
+                    </wps:wsp>
+                  </a:graphicData>
+                </a:graphic>
+                <wp14:sizeRelH relativeFrom="margin">
+                  <wp14:pctWidth>0</wp14:pctWidth>
+                </wp14:sizeRelH>
+                <wp14:sizeRelV relativeFrom="margin">
+                  <wp14:pctHeight>0</wp14:pctHeight>
+                </wp14:sizeRelV>
+              </wp:anchor>
+            </w:drawing>
+          </mc:Choice>
+          <mc:Fallback>
+            <w:pict>
+              <v:shape w14:anchorId="5DD71F00" id="Text Box 4" o:spid="_x0000_s1027" type="#_x0000_t202" style="position:absolute;margin-left:-24pt;margin-top:246.6pt;width:514.35pt;height:40.85pt;z-index:251657214;visibility:visible;mso-wrap-style:square;mso-width-percent:0;mso-height-percent:0;mso-wrap-distance-left:9pt;mso-wrap-distance-top:0;mso-wrap-distance-right:9pt;mso-wrap-distance-bottom:0;mso-position-horizontal:absolute;mso-position-horizontal-relative:text;mso-position-vertical:absolute;mso-position-vertical-relative:text;mso-width-percent:0;mso-height-percent:0;mso-width-relative:margin;mso-height-relative:margin;v-text-anchor:top" o:gfxdata="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" fillcolor="white [3201]" strokeweight=".5pt">
+                <v:textbox>
+                  <w:txbxContent>
+                    <w:p/>
+                  </w:txbxContent>
+                </v:textbox>
+              </v:shape>
+            </w:pict>
+          </mc:Fallback>
+        </mc:AlternateContent>
+      </w:r>
+      <w:r>
+        <w:rPr>
+          <w:noProof/>
+        </w:rPr>
+        <mc:AlternateContent>
+          <mc:Choice Requires="wps">
+            <w:drawing>
+              <wp:anchor distT="0" distB="0" distL="114300" distR="114300" simplePos="0" relativeHeight="251656189" behindDoc="0" locked="0" layoutInCell="1" allowOverlap="1" wp14:anchorId="5B5C4AEF" wp14:editId="044AB8AE">
+                <wp:simplePos x="0" y="0"/>
+                <wp:positionH relativeFrom="margin">
+                  <wp:posOffset>-289560</wp:posOffset>
+                </wp:positionH>
+                <wp:positionV relativeFrom="paragraph">
+                  <wp:posOffset>3695700</wp:posOffset>
+                </wp:positionV>
+                <wp:extent cx="6446520" cy="693420"/>
+                <wp:effectExtent l="0" t="0" r="11430" b="11430"/>
+                <wp:wrapNone/>
+                <wp:docPr id="18" name="Text Box 18"/>
+                <wp:cNvGraphicFramePr/>
+                <a:graphic xmlns:a="http://schemas.openxmlformats.org/drawingml/2006/main">
+                  <a:graphicData uri="http://schemas.microsoft.com/office/word/2010/wordprocessingShape">
+                    <wps:wsp>
+                      <wps:cNvSpPr txBox="1"/>
+                      <wps:spPr>
+                        <a:xfrm>
+                          <a:off x="0" y="0"/>
+                          <a:ext cx="6446520" cy="693420"/>
+                        </a:xfrm>
+                        <a:prstGeom prst="rect">
+                          <a:avLst/>
+                        </a:prstGeom>
+                        <a:solidFill>
+                          <a:schemeClr val="lt1"/>
+                        </a:solidFill>
+                        <a:ln w="6350">
+                          <a:solidFill>
+                            <a:srgbClr val="002060"/>
+                          </a:solidFill>
+                        </a:ln>
+                      </wps:spPr>
+                      <wps:txbx>
+                        <w:txbxContent>
+                          <w:p/>
+                        </w:txbxContent>
+                      </wps:txbx>
+                      <wps:bodyPr rot="0" spcFirstLastPara="0" vertOverflow="overflow" horzOverflow="overflow" vert="horz" wrap="square" lIns="91440" tIns="45720" rIns="91440" bIns="45720" numCol="1" spcCol="0" rtlCol="0" fromWordArt="0" anchor="t" anchorCtr="0" forceAA="0" compatLnSpc="1">
+                        <a:prstTxWarp prst="textNoShape">
+                          <a:avLst/>
+                        </a:prstTxWarp>
+                        <a:noAutofit/>
+                      </wps:bodyPr>
+                    </wps:wsp>
+                  </a:graphicData>
+                </a:graphic>
+                <wp14:sizeRelH relativeFrom="margin">
+                  <wp14:pctWidth>0</wp14:pctWidth>
+                </wp14:sizeRelH>
+                <wp14:sizeRelV relativeFrom="margin">
+                  <wp14:pctHeight>0</wp14:pctHeight>
+                </wp14:sizeRelV>
+              </wp:anchor>
+            </w:drawing>
+          </mc:Choice>
+          <mc:Fallback>
+            <w:pict>
+              <v:shape w14:anchorId="5B5C4AEF" id="Text Box 18" o:spid="_x0000_s1028" type="#_x0000_t202" style="position:absolute;margin-left:-22.8pt;margin-top:291pt;width:507.6pt;height:54.6pt;z-index:251656189;visibility:visible;mso-wrap-style:square;mso-width-percent:0;mso-height-percent:0;mso-wrap-distance-left:9pt;mso-wrap-distance-top:0;mso-wrap-distance-right:9pt;mso-wrap-distance-bottom:0;mso-position-horizontal:absolute;mso-position-horizontal-relative:margin;mso-position-vertical:absolute;mso-position-vertical-relative:text;mso-width-percent:0;mso-height-percent:0;mso-width-relative:margin;mso-height-relative:margin;v-text-anchor:top" o:gfxdata="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" fillcolor="white [3201]" strokecolor="#002060" strokeweight=".5pt">
+                <v:textbox>
+                  <w:txbxContent>
+                    <w:p/>
+                  </w:txbxContent>
+                </v:textbox>
+                <w10:wrap anchorx="margin"/>
+              </v:shape>
+            </w:pict>
+          </mc:Fallback>
+        </mc:AlternateContent>
+      </w:r>
+      <w:r>
+        <w:rPr>
+          <w:noProof/>
+        </w:rPr>
+        <mc:AlternateContent>
+          <mc:Choice Requires="wps">
+            <w:drawing>
+              <wp:anchor distT="0" distB="0" distL="114300" distR="114300" simplePos="0" relativeHeight="251667456" behindDoc="0" locked="0" layoutInCell="1" allowOverlap="1" wp14:anchorId="5A6EFA08" wp14:editId="684322E8">
+                <wp:simplePos x="0" y="0"/>
+                <wp:positionH relativeFrom="column">
+                  <wp:posOffset>-83819</wp:posOffset>
+                </wp:positionH>
+                <wp:positionV relativeFrom="paragraph">
+                  <wp:posOffset>3832860</wp:posOffset>
+                </wp:positionV>
+                <wp:extent cx="2918460" cy="358140"/>
+                <wp:effectExtent l="0" t="0" r="15240" b="22860"/>
+                <wp:wrapNone/>
+                <wp:docPr id="10" name="Text Box 10"/>
+                <wp:cNvGraphicFramePr/>
+                <a:graphic xmlns:a="http://schemas.openxmlformats.org/drawingml/2006/main">
+                  <a:graphicData uri="http://schemas.microsoft.com/office/word/2010/wordprocessingShape">
+                    <wps:wsp>
+                      <wps:cNvSpPr txBox="1"/>
+                      <wps:spPr>
+                        <a:xfrm>
+                          <a:off x="0" y="0"/>
+                          <a:ext cx="2918460" cy="358140"/>
+                        </a:xfrm>
+                        <a:prstGeom prst="rect">
+                          <a:avLst/>
+                        </a:prstGeom>
+                        <a:solidFill>
+                          <a:schemeClr val="lt1"/>
+                        </a:solidFill>
+                        <a:ln w="6350">
+                          <a:solidFill>
+                            <a:prstClr val="black"/>
+                          </a:solidFill>
+                        </a:ln>
+                      </wps:spPr>
+                      <wps:txbx>
+                        <w:txbxContent>
+                          <w:p>
+                            <w:r>
+                              <w:t>Resume</w:t>
+                            </w:r>
+                          </w:p>
+                        </w:txbxContent>
+                      </wps:txbx>
+                      <wps:bodyPr rot="0" spcFirstLastPara="0" vertOverflow="overflow" horzOverflow="overflow" vert="horz" wrap="square" lIns="91440" tIns="45720" rIns="91440" bIns="45720" numCol="1" spcCol="0" rtlCol="0" fromWordArt="0" anchor="t" anchorCtr="0" forceAA="0" compatLnSpc="1">
+                        <a:prstTxWarp prst="textNoShape">
+                          <a:avLst/>
+                        </a:prstTxWarp>
+                        <a:noAutofit/>
+                      </wps:bodyPr>
+                    </wps:wsp>
+                  </a:graphicData>
+                </a:graphic>
+                <wp14:sizeRelH relativeFrom="margin">
+                  <wp14:pctWidth>0</wp14:pctWidth>
+                </wp14:sizeRelH>
+              </wp:anchor>
+            </w:drawing>
+          </mc:Choice>
+          <mc:Fallback>
+            <w:pict>
+              <v:shape w14:anchorId="5A6EFA08" id="Text Box 10" o:spid="_x0000_s1029" type="#_x0000_t202" style="position:absolute;margin-left:-6.6pt;margin-top:301.8pt;width:229.8pt;height:28.2pt;z-index:251667456;visibility:visible;mso-wrap-style:square;mso-width-percent:0;mso-wrap-distance-left:9pt;mso-wrap-distance-top:0;mso-wrap-distance-right:9pt;mso-wrap-distance-bottom:0;mso-position-horizontal:absolute;mso-position-horizontal-relative:text;mso-position-vertical:absolute;mso-position-vertical-relative:text;mso-width-percent:0;mso-width-relative:margin;v-text-anchor:top" o:gfxdata="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" fillcolor="white [3201]" strokeweight=".5pt">
+                <v:textbox>
+                  <w:txbxContent>
+                    <w:p>
+                      <w:r>
+                        <w:t>Resume</w:t>
+                      </w:r>
+                    </w:p>
+                  </w:txbxContent>
+                </v:textbox>
+              </v:shape>
+            </w:pict>
+          </mc:Fallback>
+        </mc:AlternateContent>
+      </w:r>
+      <w:r>
+        <w:rPr>
+          <w:noProof/>
+        </w:rPr>
+        <mc:AlternateContent>
+          <mc:Choice Requires="wps">
+            <w:drawing>
+              <wp:anchor distT="0" distB="0" distL="114300" distR="114300" simplePos="0" relativeHeight="251666432" behindDoc="0" locked="0" layoutInCell="1" allowOverlap="1" wp14:anchorId="45280295" wp14:editId="769FAD96">
+                <wp:simplePos x="0" y="0"/>
+                <wp:positionH relativeFrom="column">
+                  <wp:posOffset>-91439</wp:posOffset>
+                </wp:positionH>
+                <wp:positionV relativeFrom="paragraph">
+                  <wp:posOffset>3223260</wp:posOffset>
+                </wp:positionV>
+                <wp:extent cx="2788920" cy="427355"/>
+                <wp:effectExtent l="0" t="0" r="11430" b="10795"/>
+                <wp:wrapNone/>
+                <wp:docPr id="9" name="Text Box 9"/>
+                <wp:cNvGraphicFramePr/>
+                <a:graphic xmlns:a="http://schemas.openxmlformats.org/drawingml/2006/main">
+                  <a:graphicData uri="http://schemas.microsoft.com/office/word/2010/wordprocessingShape">
+                    <wps:wsp>
+                      <wps:cNvSpPr txBox="1"/>
+                      <wps:spPr>
+                        <a:xfrm>
+                          <a:off x="0" y="0"/>
+                          <a:ext cx="2788920" cy="427355"/>
+                        </a:xfrm>
+                        <a:prstGeom prst="rect">
+                          <a:avLst/>
+                        </a:prstGeom>
+                        <a:solidFill>
+                          <a:schemeClr val="lt1"/>
+                        </a:solidFill>
+                        <a:ln w="6350">
+                          <a:solidFill>
+                            <a:prstClr val="black"/>
+                          </a:solidFill>
+                        </a:ln>
+                      </wps:spPr>
+                      <wps:txbx>
+                        <w:txbxContent>
+                          <w:p>
+                            <w:r>
+                              <w:t>Contact me</w:t>
+                            </w:r>
+                          </w:p>
+                        </w:txbxContent>
+                      </wps:txbx>
+                      <wps:bodyPr rot="0" spcFirstLastPara="0" vertOverflow="overflow" horzOverflow="overflow" vert="horz" wrap="square" lIns="91440" tIns="45720" rIns="91440" bIns="45720" numCol="1" spcCol="0" rtlCol="0" fromWordArt="0" anchor="t" anchorCtr="0" forceAA="0" compatLnSpc="1">
+                        <a:prstTxWarp prst="textNoShape">
+                          <a:avLst/>
+                        </a:prstTxWarp>
+                        <a:noAutofit/>
+                      </wps:bodyPr>
+                    </wps:wsp>
+                  </a:graphicData>
+                </a:graphic>
+                <wp14:sizeRelH relativeFrom="margin">
+                  <wp14:pctWidth>0</wp14:pctWidth>
+                </wp14:sizeRelH>
+                <wp14:sizeRelV relativeFrom="margin">
+                  <wp14:pctHeight>0</wp14:pctHeight>
+                </wp14:sizeRelV>
+              </wp:anchor>
+            </w:drawing>
+          </mc:Choice>
+          <mc:Fallback>
+            <w:pict>
+              <v:shape w14:anchorId="45280295" id="Text Box 9" o:spid="_x0000_s1030" type="#_x0000_t202" style="position:absolute;margin-left:-7.2pt;margin-top:253.8pt;width:219.6pt;height:33.65pt;z-index:251666432;visibility:visible;mso-wrap-style:square;mso-width-percent:0;mso-height-percent:0;mso-wrap-distance-left:9pt;mso-wrap-distance-top:0;mso-wrap-distance-right:9pt;mso-wrap-distance-bottom:0;mso-position-horizontal:absolute;mso-position-horizontal-relative:text;mso-position-vertical:absolute;mso-position-vertical-relative:text;mso-width-percent:0;mso-height-percent:0;mso-width-relative:margin;mso-height-relative:margin;v-text-anchor:top" o:gfxdata="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" fillcolor="white [3201]" strokeweight=".5pt">
+                <v:textbox>
+                  <w:txbxContent>
+                    <w:p>
+                      <w:r>
+                        <w:t>Contact me</w:t>
+                      </w:r>
+                    </w:p>
+                  </w:txbxContent>
+                </v:textbox>
+              </v:shape>
+            </w:pict>
+          </mc:Fallback>
+        </mc:AlternateContent>
+      </w:r>
+      <w:r>
+        <w:rPr>
+          <w:noProof/>
+        </w:rPr>
+        <mc:AlternateContent>
+          <mc:Choice Requires="wps">
+            <w:drawing>
+              <wp:anchor distT="0" distB="0" distL="114300" distR="114300" simplePos="0" relativeHeight="251663360" behindDoc="0" locked="0" layoutInCell="1" allowOverlap="1" wp14:anchorId="61FD0A20" wp14:editId="03152B9F">
                 <wp:simplePos x="0" y="0"/>
                 <wp:positionH relativeFrom="margin">
                   <wp:align>left</wp:align>
@@ -18,8 +421,8 @@
                 <wp:positionV relativeFrom="paragraph">
                   <wp:posOffset>1514830</wp:posOffset>
                 </wp:positionV>
-                <wp:extent cx="6116675" cy="1493391"/>
-                <wp:effectExtent l="0" t="0" r="17780" b="12065"/>
+                <wp:extent cx="2682240" cy="1493391"/>
+                <wp:effectExtent l="0" t="0" r="22860" b="12065"/>
                 <wp:wrapNone/>
                 <wp:docPr id="6" name="Text Box 6"/>
                 <wp:cNvGraphicFramePr/>
@@ -30,7 +433,7 @@
                       <wps:spPr>
                         <a:xfrm>
                           <a:off x="0" y="0"/>
-                          <a:ext cx="6116675" cy="1493391"/>
+                          <a:ext cx="2682240" cy="1493391"/>
                         </a:xfrm>
                         <a:prstGeom prst="rect">
                           <a:avLst/>
@@ -73,11 +476,7 @@
           </mc:Choice>
           <mc:Fallback>
             <w:pict>
-              <v:shapetype w14:anchorId="61FD0A20" id="_x0000_t202" coordsize="21600,21600" o:spt="202" path="m,l,21600r21600,l21600,xe">
-                <v:stroke joinstyle="miter"/>
-                <v:path gradientshapeok="t" o:connecttype="rect"/>
-              </v:shapetype>
-              <v:shape id="Text Box 6" o:spid="_x0000_s1026" type="#_x0000_t202" style="position:absolute;margin-left:0;margin-top:119.3pt;width:481.65pt;height:117.6pt;z-index:251663360;visibility:visible;mso-wrap-style:square;mso-width-percent:0;mso-height-percent:0;mso-wrap-distance-left:9pt;mso-wrap-distance-top:0;mso-wrap-distance-right:9pt;mso-wrap-distance-bottom:0;mso-position-horizontal:left;mso-position-horizontal-relative:margin;mso-position-vertical:absolute;mso-position-vertical-relative:text;mso-width-percent:0;mso-height-percent:0;mso-width-relative:margin;mso-height-relative:margin;v-text-anchor:top" o:gfxdata="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" fillcolor="white [3201]" strokeweight=".5pt">
+              <v:shape w14:anchorId="61FD0A20" id="Text Box 6" o:spid="_x0000_s1031" type="#_x0000_t202" style="position:absolute;margin-left:0;margin-top:119.3pt;width:211.2pt;height:117.6pt;z-index:251663360;visibility:visible;mso-wrap-style:square;mso-width-percent:0;mso-height-percent:0;mso-wrap-distance-left:9pt;mso-wrap-distance-top:0;mso-wrap-distance-right:9pt;mso-wrap-distance-bottom:0;mso-position-horizontal:left;mso-position-horizontal-relative:margin;mso-position-vertical:absolute;mso-position-vertical-relative:text;mso-width-percent:0;mso-height-percent:0;mso-width-relative:margin;mso-height-relative:margin;v-text-anchor:top" o:gfxdata="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" fillcolor="white [3201]" strokeweight=".5pt">
                 <v:textbox>
                   <w:txbxContent>
                     <w:p>
@@ -100,18 +499,18 @@
         <mc:AlternateContent>
           <mc:Choice Requires="wps">
             <w:drawing>
-              <wp:anchor distT="0" distB="0" distL="114300" distR="114300" simplePos="0" relativeHeight="251667456" behindDoc="0" locked="0" layoutInCell="1" allowOverlap="1" wp14:anchorId="5A6EFA08" wp14:editId="2B65ED7C">
+              <wp:anchor distT="0" distB="0" distL="114300" distR="114300" simplePos="0" relativeHeight="251660288" behindDoc="0" locked="0" layoutInCell="1" allowOverlap="1" wp14:anchorId="5B643174" wp14:editId="4A816482">
                 <wp:simplePos x="0" y="0"/>
-                <wp:positionH relativeFrom="column">
-                  <wp:posOffset>-85242</wp:posOffset>
+                <wp:positionH relativeFrom="margin">
+                  <wp:posOffset>-243840</wp:posOffset>
                 </wp:positionH>
                 <wp:positionV relativeFrom="paragraph">
-                  <wp:posOffset>3835831</wp:posOffset>
+                  <wp:posOffset>281940</wp:posOffset>
                 </wp:positionV>
-                <wp:extent cx="6183383" cy="358140"/>
-                <wp:effectExtent l="0" t="0" r="27305" b="22860"/>
+                <wp:extent cx="6446520" cy="1059180"/>
+                <wp:effectExtent l="0" t="0" r="11430" b="26670"/>
                 <wp:wrapNone/>
-                <wp:docPr id="10" name="Text Box 10"/>
+                <wp:docPr id="2" name="Text Box 2"/>
                 <wp:cNvGraphicFramePr/>
                 <a:graphic xmlns:a="http://schemas.openxmlformats.org/drawingml/2006/main">
                   <a:graphicData uri="http://schemas.microsoft.com/office/word/2010/wordprocessingShape">
@@ -120,7 +519,7 @@
                       <wps:spPr>
                         <a:xfrm>
                           <a:off x="0" y="0"/>
-                          <a:ext cx="6183383" cy="358140"/>
+                          <a:ext cx="6446520" cy="1059180"/>
                         </a:xfrm>
                         <a:prstGeom prst="rect">
                           <a:avLst/>
@@ -130,99 +529,13 @@
                         </a:solidFill>
                         <a:ln w="6350">
                           <a:solidFill>
-                            <a:prstClr val="black"/>
+                            <a:srgbClr val="002060"/>
                           </a:solidFill>
                         </a:ln>
                       </wps:spPr>
                       <wps:txbx>
                         <w:txbxContent>
-                          <w:p>
-                            <w:r>
-                              <w:t>Resume</w:t>
-                            </w:r>
-                          </w:p>
-                        </w:txbxContent>
-                      </wps:txbx>
-                      <wps:bodyPr rot="0" spcFirstLastPara="0" vertOverflow="overflow" horzOverflow="overflow" vert="horz" wrap="square" lIns="91440" tIns="45720" rIns="91440" bIns="45720" numCol="1" spcCol="0" rtlCol="0" fromWordArt="0" anchor="t" anchorCtr="0" forceAA="0" compatLnSpc="1">
-                        <a:prstTxWarp prst="textNoShape">
-                          <a:avLst/>
-                        </a:prstTxWarp>
-                        <a:noAutofit/>
-                      </wps:bodyPr>
-                    </wps:wsp>
-                  </a:graphicData>
-                </a:graphic>
-                <wp14:sizeRelH relativeFrom="margin">
-                  <wp14:pctWidth>0</wp14:pctWidth>
-                </wp14:sizeRelH>
-              </wp:anchor>
-            </w:drawing>
-          </mc:Choice>
-          <mc:Fallback>
-            <w:pict>
-              <v:shape w14:anchorId="5A6EFA08" id="Text Box 10" o:spid="_x0000_s1027" type="#_x0000_t202" style="position:absolute;margin-left:-6.7pt;margin-top:302.05pt;width:486.9pt;height:28.2pt;z-index:251667456;visibility:visible;mso-wrap-style:square;mso-width-percent:0;mso-wrap-distance-left:9pt;mso-wrap-distance-top:0;mso-wrap-distance-right:9pt;mso-wrap-distance-bottom:0;mso-position-horizontal:absolute;mso-position-horizontal-relative:text;mso-position-vertical:absolute;mso-position-vertical-relative:text;mso-width-percent:0;mso-width-relative:margin;v-text-anchor:top" o:gfxdata="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" fillcolor="white [3201]" strokeweight=".5pt">
-                <v:textbox>
-                  <w:txbxContent>
-                    <w:p>
-                      <w:r>
-                        <w:t>Resume</w:t>
-                      </w:r>
-                    </w:p>
-                  </w:txbxContent>
-                </v:textbox>
-              </v:shape>
-            </w:pict>
-          </mc:Fallback>
-        </mc:AlternateContent>
-      </w:r>
-      <w:r>
-        <w:rPr>
-          <w:noProof/>
-        </w:rPr>
-        <mc:AlternateContent>
-          <mc:Choice Requires="wps">
-            <w:drawing>
-              <wp:anchor distT="0" distB="0" distL="114300" distR="114300" simplePos="0" relativeHeight="251666432" behindDoc="0" locked="0" layoutInCell="1" allowOverlap="1" wp14:anchorId="45280295" wp14:editId="09EC3CEB">
-                <wp:simplePos x="0" y="0"/>
-                <wp:positionH relativeFrom="column">
-                  <wp:posOffset>-92990</wp:posOffset>
-                </wp:positionH>
-                <wp:positionV relativeFrom="paragraph">
-                  <wp:posOffset>3223647</wp:posOffset>
-                </wp:positionV>
-                <wp:extent cx="6209665" cy="427883"/>
-                <wp:effectExtent l="0" t="0" r="19685" b="10795"/>
-                <wp:wrapNone/>
-                <wp:docPr id="9" name="Text Box 9"/>
-                <wp:cNvGraphicFramePr/>
-                <a:graphic xmlns:a="http://schemas.openxmlformats.org/drawingml/2006/main">
-                  <a:graphicData uri="http://schemas.microsoft.com/office/word/2010/wordprocessingShape">
-                    <wps:wsp>
-                      <wps:cNvSpPr txBox="1"/>
-                      <wps:spPr>
-                        <a:xfrm>
-                          <a:off x="0" y="0"/>
-                          <a:ext cx="6209665" cy="427883"/>
-                        </a:xfrm>
-                        <a:prstGeom prst="rect">
-                          <a:avLst/>
-                        </a:prstGeom>
-                        <a:solidFill>
-                          <a:schemeClr val="lt1"/>
-                        </a:solidFill>
-                        <a:ln w="6350">
-                          <a:solidFill>
-                            <a:prstClr val="black"/>
-                          </a:solidFill>
-                        </a:ln>
-                      </wps:spPr>
-                      <wps:txbx>
-                        <w:txbxContent>
-                          <w:p>
-                            <w:r>
-                              <w:t>Contact me</w:t>
-                            </w:r>
-                          </w:p>
+                          <w:p/>
                         </w:txbxContent>
                       </wps:txbx>
                       <wps:bodyPr rot="0" spcFirstLastPara="0" vertOverflow="overflow" horzOverflow="overflow" vert="horz" wrap="square" lIns="91440" tIns="45720" rIns="91440" bIns="45720" numCol="1" spcCol="0" rtlCol="0" fromWordArt="0" anchor="t" anchorCtr="0" forceAA="0" compatLnSpc="1">
@@ -245,16 +558,13 @@
           </mc:Choice>
           <mc:Fallback>
             <w:pict>
-              <v:shape w14:anchorId="45280295" id="Text Box 9" o:spid="_x0000_s1028" type="#_x0000_t202" style="position:absolute;margin-left:-7.3pt;margin-top:253.85pt;width:488.95pt;height:33.7pt;z-index:251666432;visibility:visible;mso-wrap-style:square;mso-width-percent:0;mso-height-percent:0;mso-wrap-distance-left:9pt;mso-wrap-distance-top:0;mso-wrap-distance-right:9pt;mso-wrap-distance-bottom:0;mso-position-horizontal:absolute;mso-position-horizontal-relative:text;mso-position-vertical:absolute;mso-position-vertical-relative:text;mso-width-percent:0;mso-height-percent:0;mso-width-relative:margin;mso-height-relative:margin;v-text-anchor:top" o:gfxdata="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" fillcolor="white [3201]" strokeweight=".5pt">
+              <v:shape w14:anchorId="5B643174" id="Text Box 2" o:spid="_x0000_s1032" type="#_x0000_t202" style="position:absolute;margin-left:-19.2pt;margin-top:22.2pt;width:507.6pt;height:83.4pt;z-index:251660288;visibility:visible;mso-wrap-style:square;mso-width-percent:0;mso-height-percent:0;mso-wrap-distance-left:9pt;mso-wrap-distance-top:0;mso-wrap-distance-right:9pt;mso-wrap-distance-bottom:0;mso-position-horizontal:absolute;mso-position-horizontal-relative:margin;mso-position-vertical:absolute;mso-position-vertical-relative:text;mso-width-percent:0;mso-height-percent:0;mso-width-relative:margin;mso-height-relative:margin;v-text-anchor:top" o:gfxdata="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" fillcolor="white [3201]" strokecolor="#002060" strokeweight=".5pt">
                 <v:textbox>
                   <w:txbxContent>
-                    <w:p>
-                      <w:r>
-                        <w:t>Contact me</w:t>
-                      </w:r>
-                    </w:p>
+                    <w:p/>
                   </w:txbxContent>
                 </v:textbox>
+                <w10:wrap anchorx="margin"/>
               </v:shape>
             </w:pict>
           </mc:Fallback>
@@ -267,16 +577,94 @@
         <mc:AlternateContent>
           <mc:Choice Requires="wps">
             <w:drawing>
-              <wp:anchor distT="0" distB="0" distL="114300" distR="114300" simplePos="0" relativeHeight="251662336" behindDoc="0" locked="0" layoutInCell="1" allowOverlap="1" wp14:anchorId="1C737703" wp14:editId="66FF6613">
+              <wp:anchor distT="0" distB="0" distL="114300" distR="114300" simplePos="0" relativeHeight="251658239" behindDoc="0" locked="0" layoutInCell="1" allowOverlap="1" wp14:anchorId="58405350" wp14:editId="6D171589">
                 <wp:simplePos x="0" y="0"/>
                 <wp:positionH relativeFrom="margin">
-                  <wp:align>right</wp:align>
+                  <wp:align>left</wp:align>
                 </wp:positionH>
                 <wp:positionV relativeFrom="paragraph">
-                  <wp:posOffset>564526</wp:posOffset>
+                  <wp:posOffset>441960</wp:posOffset>
                 </wp:positionV>
-                <wp:extent cx="5933838" cy="670560"/>
-                <wp:effectExtent l="0" t="0" r="10160" b="15240"/>
+                <wp:extent cx="6118860" cy="883920"/>
+                <wp:effectExtent l="0" t="0" r="15240" b="11430"/>
+                <wp:wrapNone/>
+                <wp:docPr id="3" name="Text Box 3"/>
+                <wp:cNvGraphicFramePr/>
+                <a:graphic xmlns:a="http://schemas.openxmlformats.org/drawingml/2006/main">
+                  <a:graphicData uri="http://schemas.microsoft.com/office/word/2010/wordprocessingShape">
+                    <wps:wsp>
+                      <wps:cNvSpPr txBox="1"/>
+                      <wps:spPr>
+                        <a:xfrm>
+                          <a:off x="0" y="0"/>
+                          <a:ext cx="6118860" cy="883920"/>
+                        </a:xfrm>
+                        <a:prstGeom prst="rect">
+                          <a:avLst/>
+                        </a:prstGeom>
+                        <a:solidFill>
+                          <a:schemeClr val="lt1"/>
+                        </a:solidFill>
+                        <a:ln w="6350">
+                          <a:solidFill>
+                            <a:prstClr val="black"/>
+                          </a:solidFill>
+                        </a:ln>
+                      </wps:spPr>
+                      <wps:txbx>
+                        <w:txbxContent>
+                          <w:p/>
+                        </w:txbxContent>
+                      </wps:txbx>
+                      <wps:bodyPr rot="0" spcFirstLastPara="0" vertOverflow="overflow" horzOverflow="overflow" vert="horz" wrap="square" lIns="91440" tIns="45720" rIns="91440" bIns="45720" numCol="1" spcCol="0" rtlCol="0" fromWordArt="0" anchor="t" anchorCtr="0" forceAA="0" compatLnSpc="1">
+                        <a:prstTxWarp prst="textNoShape">
+                          <a:avLst/>
+                        </a:prstTxWarp>
+                        <a:noAutofit/>
+                      </wps:bodyPr>
+                    </wps:wsp>
+                  </a:graphicData>
+                </a:graphic>
+                <wp14:sizeRelH relativeFrom="margin">
+                  <wp14:pctWidth>0</wp14:pctWidth>
+                </wp14:sizeRelH>
+                <wp14:sizeRelV relativeFrom="margin">
+                  <wp14:pctHeight>0</wp14:pctHeight>
+                </wp14:sizeRelV>
+              </wp:anchor>
+            </w:drawing>
+          </mc:Choice>
+          <mc:Fallback>
+            <w:pict>
+              <v:shape w14:anchorId="58405350" id="Text Box 3" o:spid="_x0000_s1033" type="#_x0000_t202" style="position:absolute;margin-left:0;margin-top:34.8pt;width:481.8pt;height:69.6pt;z-index:251658239;visibility:visible;mso-wrap-style:square;mso-width-percent:0;mso-height-percent:0;mso-wrap-distance-left:9pt;mso-wrap-distance-top:0;mso-wrap-distance-right:9pt;mso-wrap-distance-bottom:0;mso-position-horizontal:left;mso-position-horizontal-relative:margin;mso-position-vertical:absolute;mso-position-vertical-relative:text;mso-width-percent:0;mso-height-percent:0;mso-width-relative:margin;mso-height-relative:margin;v-text-anchor:top" o:gfxdata="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" fillcolor="white [3201]" strokeweight=".5pt">
+                <v:textbox>
+                  <w:txbxContent>
+                    <w:p/>
+                  </w:txbxContent>
+                </v:textbox>
+                <w10:wrap anchorx="margin"/>
+              </v:shape>
+            </w:pict>
+          </mc:Fallback>
+        </mc:AlternateContent>
+      </w:r>
+      <w:r>
+        <w:rPr>
+          <w:noProof/>
+        </w:rPr>
+        <mc:AlternateContent>
+          <mc:Choice Requires="wps">
+            <w:drawing>
+              <wp:anchor distT="0" distB="0" distL="114300" distR="114300" simplePos="0" relativeHeight="251662336" behindDoc="0" locked="0" layoutInCell="1" allowOverlap="1" wp14:anchorId="1C737703" wp14:editId="7DAE97F1">
+                <wp:simplePos x="0" y="0"/>
+                <wp:positionH relativeFrom="margin">
+                  <wp:posOffset>373380</wp:posOffset>
+                </wp:positionH>
+                <wp:positionV relativeFrom="paragraph">
+                  <wp:posOffset>579120</wp:posOffset>
+                </wp:positionV>
+                <wp:extent cx="2301240" cy="594360"/>
+                <wp:effectExtent l="0" t="0" r="22860" b="15240"/>
                 <wp:wrapNone/>
                 <wp:docPr id="5" name="Text Box 5"/>
                 <wp:cNvGraphicFramePr/>
@@ -287,7 +675,7 @@
                       <wps:spPr>
                         <a:xfrm>
                           <a:off x="0" y="0"/>
-                          <a:ext cx="5933838" cy="670560"/>
+                          <a:ext cx="2301240" cy="594360"/>
                         </a:xfrm>
                         <a:prstGeom prst="rect">
                           <a:avLst/>
@@ -322,12 +710,15 @@
                 <wp14:sizeRelH relativeFrom="margin">
                   <wp14:pctWidth>0</wp14:pctWidth>
                 </wp14:sizeRelH>
+                <wp14:sizeRelV relativeFrom="margin">
+                  <wp14:pctHeight>0</wp14:pctHeight>
+                </wp14:sizeRelV>
               </wp:anchor>
             </w:drawing>
           </mc:Choice>
           <mc:Fallback>
             <w:pict>
-              <v:shape w14:anchorId="1C737703" id="Text Box 5" o:spid="_x0000_s1029" type="#_x0000_t202" style="position:absolute;margin-left:416.05pt;margin-top:44.45pt;width:467.25pt;height:52.8pt;z-index:251662336;visibility:visible;mso-wrap-style:square;mso-width-percent:0;mso-wrap-distance-left:9pt;mso-wrap-distance-top:0;mso-wrap-distance-right:9pt;mso-wrap-distance-bottom:0;mso-position-horizontal:right;mso-position-horizontal-relative:margin;mso-position-vertical:absolute;mso-position-vertical-relative:text;mso-width-percent:0;mso-width-relative:margin;v-text-anchor:top" o:gfxdata="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" fillcolor="white [3201]" strokeweight=".5pt">
+              <v:shape w14:anchorId="1C737703" id="Text Box 5" o:spid="_x0000_s1034" type="#_x0000_t202" style="position:absolute;margin-left:29.4pt;margin-top:45.6pt;width:181.2pt;height:46.8pt;z-index:251662336;visibility:visible;mso-wrap-style:square;mso-width-percent:0;mso-height-percent:0;mso-wrap-distance-left:9pt;mso-wrap-distance-top:0;mso-wrap-distance-right:9pt;mso-wrap-distance-bottom:0;mso-position-horizontal:absolute;mso-position-horizontal-relative:margin;mso-position-vertical:absolute;mso-position-vertical-relative:text;mso-width-percent:0;mso-height-percent:0;mso-width-relative:margin;mso-height-relative:margin;v-text-anchor:top" o:gfxdata="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" fillcolor="white [3201]" strokeweight=".5pt">
                 <v:textbox>
                   <w:txbxContent>
                     <w:p>
@@ -338,83 +729,6 @@
                   </w:txbxContent>
                 </v:textbox>
                 <w10:wrap anchorx="margin"/>
-              </v:shape>
-            </w:pict>
-          </mc:Fallback>
-        </mc:AlternateContent>
-      </w:r>
-      <w:r>
-        <w:rPr>
-          <w:noProof/>
-        </w:rPr>
-        <mc:AlternateContent>
-          <mc:Choice Requires="wps">
-            <w:drawing>
-              <wp:anchor distT="0" distB="0" distL="114300" distR="114300" simplePos="0" relativeHeight="251661312" behindDoc="0" locked="0" layoutInCell="1" allowOverlap="1" wp14:anchorId="5DD71F00" wp14:editId="06DEA431">
-                <wp:simplePos x="0" y="0"/>
-                <wp:positionH relativeFrom="column">
-                  <wp:posOffset>-302217</wp:posOffset>
-                </wp:positionH>
-                <wp:positionV relativeFrom="paragraph">
-                  <wp:posOffset>271219</wp:posOffset>
-                </wp:positionV>
-                <wp:extent cx="6532536" cy="4061589"/>
-                <wp:effectExtent l="0" t="0" r="20955" b="15240"/>
-                <wp:wrapNone/>
-                <wp:docPr id="4" name="Text Box 4"/>
-                <wp:cNvGraphicFramePr/>
-                <a:graphic xmlns:a="http://schemas.openxmlformats.org/drawingml/2006/main">
-                  <a:graphicData uri="http://schemas.microsoft.com/office/word/2010/wordprocessingShape">
-                    <wps:wsp>
-                      <wps:cNvSpPr txBox="1"/>
-                      <wps:spPr>
-                        <a:xfrm>
-                          <a:off x="0" y="0"/>
-                          <a:ext cx="6532536" cy="4061589"/>
-                        </a:xfrm>
-                        <a:prstGeom prst="rect">
-                          <a:avLst/>
-                        </a:prstGeom>
-                        <a:solidFill>
-                          <a:schemeClr val="lt1"/>
-                        </a:solidFill>
-                        <a:ln w="6350">
-                          <a:solidFill>
-                            <a:prstClr val="black"/>
-                          </a:solidFill>
-                        </a:ln>
-                      </wps:spPr>
-                      <wps:txbx>
-                        <w:txbxContent>
-                          <w:p/>
-                        </w:txbxContent>
-                      </wps:txbx>
-                      <wps:bodyPr rot="0" spcFirstLastPara="0" vertOverflow="overflow" horzOverflow="overflow" vert="horz" wrap="square" lIns="91440" tIns="45720" rIns="91440" bIns="45720" numCol="1" spcCol="0" rtlCol="0" fromWordArt="0" anchor="t" anchorCtr="0" forceAA="0" compatLnSpc="1">
-                        <a:prstTxWarp prst="textNoShape">
-                          <a:avLst/>
-                        </a:prstTxWarp>
-                        <a:noAutofit/>
-                      </wps:bodyPr>
-                    </wps:wsp>
-                  </a:graphicData>
-                </a:graphic>
-                <wp14:sizeRelH relativeFrom="margin">
-                  <wp14:pctWidth>0</wp14:pctWidth>
-                </wp14:sizeRelH>
-                <wp14:sizeRelV relativeFrom="margin">
-                  <wp14:pctHeight>0</wp14:pctHeight>
-                </wp14:sizeRelV>
-              </wp:anchor>
-            </w:drawing>
-          </mc:Choice>
-          <mc:Fallback>
-            <w:pict>
-              <v:shape w14:anchorId="5DD71F00" id="Text Box 4" o:spid="_x0000_s1030" type="#_x0000_t202" style="position:absolute;margin-left:-23.8pt;margin-top:21.35pt;width:514.35pt;height:319.8pt;z-index:251661312;visibility:visible;mso-wrap-style:square;mso-width-percent:0;mso-height-percent:0;mso-wrap-distance-left:9pt;mso-wrap-distance-top:0;mso-wrap-distance-right:9pt;mso-wrap-distance-bottom:0;mso-position-horizontal:absolute;mso-position-horizontal-relative:text;mso-position-vertical:absolute;mso-position-vertical-relative:text;mso-width-percent:0;mso-height-percent:0;mso-width-relative:margin;mso-height-relative:margin;v-text-anchor:top" o:gfxdata="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" fillcolor="white [3201]" strokeweight=".5pt">
-                <v:textbox>
-                  <w:txbxContent>
-                    <w:p/>
-                  </w:txbxContent>
-                </v:textbox>
               </v:shape>
             </w:pict>
           </mc:Fallback>
@@ -484,7 +798,7 @@
           </mc:Choice>
           <mc:Fallback>
             <w:pict>
-              <v:shape w14:anchorId="566B5C9B" id="Text Box 17" o:spid="_x0000_s1031" type="#_x0000_t202" style="position:absolute;margin-left:368.55pt;margin-top:214.8pt;width:103.75pt;height:18.9pt;z-index:251674624;visibility:visible;mso-wrap-style:square;mso-wrap-distance-left:9pt;mso-wrap-distance-top:0;mso-wrap-distance-right:9pt;mso-wrap-distance-bottom:0;mso-position-horizontal:absolute;mso-position-horizontal-relative:text;mso-position-vertical:absolute;mso-position-vertical-relative:text;v-text-anchor:top" o:gfxdata="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" fillcolor="white [3201]" strokeweight=".5pt">
+              <v:shape w14:anchorId="566B5C9B" id="Text Box 17" o:spid="_x0000_s1035" type="#_x0000_t202" style="position:absolute;margin-left:368.55pt;margin-top:214.8pt;width:103.75pt;height:18.9pt;z-index:251674624;visibility:visible;mso-wrap-style:square;mso-wrap-distance-left:9pt;mso-wrap-distance-top:0;mso-wrap-distance-right:9pt;mso-wrap-distance-bottom:0;mso-position-horizontal:absolute;mso-position-horizontal-relative:text;mso-position-vertical:absolute;mso-position-vertical-relative:text;v-text-anchor:top" o:gfxdata="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" fillcolor="white [3201]" strokeweight=".5pt">
                 <v:textbox>
                   <w:txbxContent>
                     <w:p>
@@ -563,7 +877,7 @@
           </mc:Choice>
           <mc:Fallback>
             <w:pict>
-              <v:shape w14:anchorId="41739E36" id="Text Box 16" o:spid="_x0000_s1032" type="#_x0000_t202" style="position:absolute;margin-left:366.1pt;margin-top:173.3pt;width:103.1pt;height:29.3pt;z-index:251673600;visibility:visible;mso-wrap-style:square;mso-wrap-distance-left:9pt;mso-wrap-distance-top:0;mso-wrap-distance-right:9pt;mso-wrap-distance-bottom:0;mso-position-horizontal:absolute;mso-position-horizontal-relative:text;mso-position-vertical:absolute;mso-position-vertical-relative:text;v-text-anchor:top" o:gfxdata="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" fillcolor="white [3201]" strokeweight=".5pt">
+              <v:shape w14:anchorId="41739E36" id="Text Box 16" o:spid="_x0000_s1036" type="#_x0000_t202" style="position:absolute;margin-left:366.1pt;margin-top:173.3pt;width:103.1pt;height:29.3pt;z-index:251673600;visibility:visible;mso-wrap-style:square;mso-wrap-distance-left:9pt;mso-wrap-distance-top:0;mso-wrap-distance-right:9pt;mso-wrap-distance-bottom:0;mso-position-horizontal:absolute;mso-position-horizontal-relative:text;mso-position-vertical:absolute;mso-position-vertical-relative:text;v-text-anchor:top" o:gfxdata="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" fillcolor="white [3201]" strokeweight=".5pt">
                 <v:textbox>
                   <w:txbxContent>
                     <w:p>
@@ -642,7 +956,7 @@
           </mc:Choice>
           <mc:Fallback>
             <w:pict>
-              <v:shape w14:anchorId="247695F9" id="Text Box 15" o:spid="_x0000_s1033" type="#_x0000_t202" style="position:absolute;margin-left:259.95pt;margin-top:211.1pt;width:96.4pt;height:21.35pt;z-index:251672576;visibility:visible;mso-wrap-style:square;mso-wrap-distance-left:9pt;mso-wrap-distance-top:0;mso-wrap-distance-right:9pt;mso-wrap-distance-bottom:0;mso-position-horizontal:absolute;mso-position-horizontal-relative:text;mso-position-vertical:absolute;mso-position-vertical-relative:text;v-text-anchor:top" o:gfxdata="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" fillcolor="white [3201]" strokeweight=".5pt">
+              <v:shape w14:anchorId="247695F9" id="Text Box 15" o:spid="_x0000_s1037" type="#_x0000_t202" style="position:absolute;margin-left:259.95pt;margin-top:211.1pt;width:96.4pt;height:21.35pt;z-index:251672576;visibility:visible;mso-wrap-style:square;mso-wrap-distance-left:9pt;mso-wrap-distance-top:0;mso-wrap-distance-right:9pt;mso-wrap-distance-bottom:0;mso-position-horizontal:absolute;mso-position-horizontal-relative:text;mso-position-vertical:absolute;mso-position-vertical-relative:text;v-text-anchor:top" o:gfxdata="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" fillcolor="white [3201]" strokeweight=".5pt">
                 <v:textbox>
                   <w:txbxContent>
                     <w:p>
@@ -721,7 +1035,7 @@
           </mc:Choice>
           <mc:Fallback>
             <w:pict>
-              <v:shape w14:anchorId="2DCC8E5F" id="Text Box 14" o:spid="_x0000_s1034" type="#_x0000_t202" style="position:absolute;margin-left:256.9pt;margin-top:175.75pt;width:97.65pt;height:25.65pt;z-index:251671552;visibility:visible;mso-wrap-style:square;mso-wrap-distance-left:9pt;mso-wrap-distance-top:0;mso-wrap-distance-right:9pt;mso-wrap-distance-bottom:0;mso-position-horizontal:absolute;mso-position-horizontal-relative:text;mso-position-vertical:absolute;mso-position-vertical-relative:text;v-text-anchor:top" o:gfxdata="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" fillcolor="white [3201]" strokeweight=".5pt">
+              <v:shape w14:anchorId="2DCC8E5F" id="Text Box 14" o:spid="_x0000_s1038" type="#_x0000_t202" style="position:absolute;margin-left:256.9pt;margin-top:175.75pt;width:97.65pt;height:25.65pt;z-index:251671552;visibility:visible;mso-wrap-style:square;mso-wrap-distance-left:9pt;mso-wrap-distance-top:0;mso-wrap-distance-right:9pt;mso-wrap-distance-bottom:0;mso-position-horizontal:absolute;mso-position-horizontal-relative:text;mso-position-vertical:absolute;mso-position-vertical-relative:text;v-text-anchor:top" o:gfxdata="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" fillcolor="white [3201]" strokeweight=".5pt">
                 <v:textbox>
                   <w:txbxContent>
                     <w:p>
@@ -800,7 +1114,7 @@
           </mc:Choice>
           <mc:Fallback>
             <w:pict>
-              <v:shape w14:anchorId="5B66243E" id="Text Box 13" o:spid="_x0000_s1035" type="#_x0000_t202" style="position:absolute;margin-left:256.9pt;margin-top:127.55pt;width:210.4pt;height:36.6pt;z-index:251670528;visibility:visible;mso-wrap-style:square;mso-wrap-distance-left:9pt;mso-wrap-distance-top:0;mso-wrap-distance-right:9pt;mso-wrap-distance-bottom:0;mso-position-horizontal:absolute;mso-position-horizontal-relative:text;mso-position-vertical:absolute;mso-position-vertical-relative:text;v-text-anchor:top" o:gfxdata="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" fillcolor="white [3201]" strokeweight=".5pt">
+              <v:shape w14:anchorId="5B66243E" id="Text Box 13" o:spid="_x0000_s1039" type="#_x0000_t202" style="position:absolute;margin-left:256.9pt;margin-top:127.55pt;width:210.4pt;height:36.6pt;z-index:251670528;visibility:visible;mso-wrap-style:square;mso-wrap-distance-left:9pt;mso-wrap-distance-top:0;mso-wrap-distance-right:9pt;mso-wrap-distance-bottom:0;mso-position-horizontal:absolute;mso-position-horizontal-relative:text;mso-position-vertical:absolute;mso-position-vertical-relative:text;v-text-anchor:top" o:gfxdata="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" fillcolor="white [3201]" strokeweight=".5pt">
                 <v:textbox>
                   <w:txbxContent>
                     <w:p>
@@ -879,7 +1193,7 @@
           </mc:Choice>
           <mc:Fallback>
             <w:pict>
-              <v:shape w14:anchorId="4560EB9C" id="Text Box 12" o:spid="_x0000_s1036" type="#_x0000_t202" style="position:absolute;margin-left:244.7pt;margin-top:298.35pt;width:237pt;height:30.5pt;z-index:251669504;visibility:visible;mso-wrap-style:square;mso-wrap-distance-left:9pt;mso-wrap-distance-top:0;mso-wrap-distance-right:9pt;mso-wrap-distance-bottom:0;mso-position-horizontal:absolute;mso-position-horizontal-relative:text;mso-position-vertical:absolute;mso-position-vertical-relative:text;v-text-anchor:top" o:gfxdata="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" fillcolor="white [3201]" strokeweight=".5pt">
+              <v:shape w14:anchorId="4560EB9C" id="Text Box 12" o:spid="_x0000_s1040" type="#_x0000_t202" style="position:absolute;margin-left:244.7pt;margin-top:298.35pt;width:237pt;height:30.5pt;z-index:251669504;visibility:visible;mso-wrap-style:square;mso-wrap-distance-left:9pt;mso-wrap-distance-top:0;mso-wrap-distance-right:9pt;mso-wrap-distance-bottom:0;mso-position-horizontal:absolute;mso-position-horizontal-relative:text;mso-position-vertical:absolute;mso-position-vertical-relative:text;v-text-anchor:top" o:gfxdata="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" fillcolor="white [3201]" strokeweight=".5pt">
                 <v:textbox>
                   <w:txbxContent>
                     <w:p>
@@ -958,7 +1272,7 @@
           </mc:Choice>
           <mc:Fallback>
             <w:pict>
-              <v:shape w14:anchorId="1A35DEB0" id="Text Box 11" o:spid="_x0000_s1037" type="#_x0000_t202" style="position:absolute;margin-left:247.1pt;margin-top:253.2pt;width:233.1pt;height:31.75pt;z-index:251668480;visibility:visible;mso-wrap-style:square;mso-wrap-distance-left:9pt;mso-wrap-distance-top:0;mso-wrap-distance-right:9pt;mso-wrap-distance-bottom:0;mso-position-horizontal:absolute;mso-position-horizontal-relative:text;mso-position-vertical:absolute;mso-position-vertical-relative:text;v-text-anchor:top" o:gfxdata="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" fillcolor="white [3201]" strokeweight=".5pt">
+              <v:shape w14:anchorId="1A35DEB0" id="Text Box 11" o:spid="_x0000_s1041" type="#_x0000_t202" style="position:absolute;margin-left:247.1pt;margin-top:253.2pt;width:233.1pt;height:31.75pt;z-index:251668480;visibility:visible;mso-wrap-style:square;mso-wrap-distance-left:9pt;mso-wrap-distance-top:0;mso-wrap-distance-right:9pt;mso-wrap-distance-bottom:0;mso-position-horizontal:absolute;mso-position-horizontal-relative:text;mso-position-vertical:absolute;mso-position-vertical-relative:text;v-text-anchor:top" o:gfxdata="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" fillcolor="white [3201]" strokeweight=".5pt">
                 <v:textbox>
                   <w:txbxContent>
                     <w:p>
@@ -1033,7 +1347,7 @@
           </mc:Choice>
           <mc:Fallback>
             <w:pict>
-              <v:shape w14:anchorId="5BDEF350" id="Text Box 8" o:spid="_x0000_s1038" type="#_x0000_t202" style="position:absolute;margin-left:244.2pt;margin-top:118.2pt;width:237.6pt;height:118.2pt;z-index:251665408;visibility:visible;mso-wrap-style:square;mso-wrap-distance-left:9pt;mso-wrap-distance-top:0;mso-wrap-distance-right:9pt;mso-wrap-distance-bottom:0;mso-position-horizontal:absolute;mso-position-horizontal-relative:text;mso-position-vertical:absolute;mso-position-vertical-relative:text;v-text-anchor:top" o:gfxdata="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" fillcolor="white [3201]" strokeweight=".5pt">
+              <v:shape w14:anchorId="5BDEF350" id="Text Box 8" o:spid="_x0000_s1042" type="#_x0000_t202" style="position:absolute;margin-left:244.2pt;margin-top:118.2pt;width:237.6pt;height:118.2pt;z-index:251665408;visibility:visible;mso-wrap-style:square;mso-wrap-distance-left:9pt;mso-wrap-distance-top:0;mso-wrap-distance-right:9pt;mso-wrap-distance-bottom:0;mso-position-horizontal:absolute;mso-position-horizontal-relative:text;mso-position-vertical:absolute;mso-position-vertical-relative:text;v-text-anchor:top" o:gfxdata="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" fillcolor="white [3201]" strokeweight=".5pt">
                 <v:textbox>
                   <w:txbxContent>
                     <w:p/>
@@ -1051,7 +1365,7 @@
         <mc:AlternateContent>
           <mc:Choice Requires="wps">
             <w:drawing>
-              <wp:anchor distT="0" distB="0" distL="114300" distR="114300" simplePos="0" relativeHeight="251664384" behindDoc="0" locked="0" layoutInCell="1" allowOverlap="1" wp14:anchorId="23A350FF" wp14:editId="6331E17A">
+              <wp:anchor distT="0" distB="0" distL="114300" distR="114300" simplePos="0" relativeHeight="251664384" behindDoc="0" locked="0" layoutInCell="1" allowOverlap="1" wp14:anchorId="23A350FF" wp14:editId="46BD273F">
                 <wp:simplePos x="0" y="0"/>
                 <wp:positionH relativeFrom="column">
                   <wp:posOffset>3093720</wp:posOffset>
@@ -1108,7 +1422,7 @@
           </mc:Choice>
           <mc:Fallback>
             <w:pict>
-              <v:shape w14:anchorId="23A350FF" id="Text Box 7" o:spid="_x0000_s1039" type="#_x0000_t202" style="position:absolute;margin-left:243.6pt;margin-top:44.4pt;width:223.8pt;height:48.6pt;z-index:251664384;visibility:visible;mso-wrap-style:square;mso-wrap-distance-left:9pt;mso-wrap-distance-top:0;mso-wrap-distance-right:9pt;mso-wrap-distance-bottom:0;mso-position-horizontal:absolute;mso-position-horizontal-relative:text;mso-position-vertical:absolute;mso-position-vertical-relative:text;v-text-anchor:top" o:gfxdata="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" fillcolor="white [3201]" strokeweight=".5pt">
+              <v:shape w14:anchorId="23A350FF" id="Text Box 7" o:spid="_x0000_s1043" type="#_x0000_t202" style="position:absolute;margin-left:243.6pt;margin-top:44.4pt;width:223.8pt;height:48.6pt;z-index:251664384;visibility:visible;mso-wrap-style:square;mso-wrap-distance-left:9pt;mso-wrap-distance-top:0;mso-wrap-distance-right:9pt;mso-wrap-distance-bottom:0;mso-position-horizontal:absolute;mso-position-horizontal-relative:text;mso-position-vertical:absolute;mso-position-vertical-relative:text;v-text-anchor:top" o:gfxdata="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" fillcolor="white [3201]" strokeweight=".5pt">
                 <v:textbox>
                   <w:txbxContent>
                     <w:p>
@@ -1130,85 +1444,7 @@
         <mc:AlternateContent>
           <mc:Choice Requires="wps">
             <w:drawing>
-              <wp:anchor distT="0" distB="0" distL="114300" distR="114300" simplePos="0" relativeHeight="251660288" behindDoc="0" locked="0" layoutInCell="1" allowOverlap="1" wp14:anchorId="5B643174" wp14:editId="5BF778B2">
-                <wp:simplePos x="0" y="0"/>
-                <wp:positionH relativeFrom="margin">
-                  <wp:posOffset>3017520</wp:posOffset>
-                </wp:positionH>
-                <wp:positionV relativeFrom="paragraph">
-                  <wp:posOffset>281940</wp:posOffset>
-                </wp:positionV>
-                <wp:extent cx="3185160" cy="4053840"/>
-                <wp:effectExtent l="0" t="0" r="15240" b="22860"/>
-                <wp:wrapNone/>
-                <wp:docPr id="2" name="Text Box 2"/>
-                <wp:cNvGraphicFramePr/>
-                <a:graphic xmlns:a="http://schemas.openxmlformats.org/drawingml/2006/main">
-                  <a:graphicData uri="http://schemas.microsoft.com/office/word/2010/wordprocessingShape">
-                    <wps:wsp>
-                      <wps:cNvSpPr txBox="1"/>
-                      <wps:spPr>
-                        <a:xfrm>
-                          <a:off x="0" y="0"/>
-                          <a:ext cx="3185160" cy="4053840"/>
-                        </a:xfrm>
-                        <a:prstGeom prst="rect">
-                          <a:avLst/>
-                        </a:prstGeom>
-                        <a:solidFill>
-                          <a:schemeClr val="lt1"/>
-                        </a:solidFill>
-                        <a:ln w="6350">
-                          <a:solidFill>
-                            <a:srgbClr val="002060"/>
-                          </a:solidFill>
-                        </a:ln>
-                      </wps:spPr>
-                      <wps:txbx>
-                        <w:txbxContent>
-                          <w:p/>
-                        </w:txbxContent>
-                      </wps:txbx>
-                      <wps:bodyPr rot="0" spcFirstLastPara="0" vertOverflow="overflow" horzOverflow="overflow" vert="horz" wrap="square" lIns="91440" tIns="45720" rIns="91440" bIns="45720" numCol="1" spcCol="0" rtlCol="0" fromWordArt="0" anchor="t" anchorCtr="0" forceAA="0" compatLnSpc="1">
-                        <a:prstTxWarp prst="textNoShape">
-                          <a:avLst/>
-                        </a:prstTxWarp>
-                        <a:noAutofit/>
-                      </wps:bodyPr>
-                    </wps:wsp>
-                  </a:graphicData>
-                </a:graphic>
-                <wp14:sizeRelH relativeFrom="margin">
-                  <wp14:pctWidth>0</wp14:pctWidth>
-                </wp14:sizeRelH>
-                <wp14:sizeRelV relativeFrom="margin">
-                  <wp14:pctHeight>0</wp14:pctHeight>
-                </wp14:sizeRelV>
-              </wp:anchor>
-            </w:drawing>
-          </mc:Choice>
-          <mc:Fallback>
-            <w:pict>
-              <v:shape w14:anchorId="5B643174" id="Text Box 2" o:spid="_x0000_s1040" type="#_x0000_t202" style="position:absolute;margin-left:237.6pt;margin-top:22.2pt;width:250.8pt;height:319.2pt;z-index:251660288;visibility:visible;mso-wrap-style:square;mso-width-percent:0;mso-height-percent:0;mso-wrap-distance-left:9pt;mso-wrap-distance-top:0;mso-wrap-distance-right:9pt;mso-wrap-distance-bottom:0;mso-position-horizontal:absolute;mso-position-horizontal-relative:margin;mso-position-vertical:absolute;mso-position-vertical-relative:text;mso-width-percent:0;mso-height-percent:0;mso-width-relative:margin;mso-height-relative:margin;v-text-anchor:top" o:gfxdata="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" fillcolor="white [3201]" strokecolor="#002060" strokeweight=".5pt">
-                <v:textbox>
-                  <w:txbxContent>
-                    <w:p/>
-                  </w:txbxContent>
-                </v:textbox>
-                <w10:wrap anchorx="margin"/>
-              </v:shape>
-            </w:pict>
-          </mc:Fallback>
-        </mc:AlternateContent>
-      </w:r>
-      <w:r>
-        <w:rPr>
-          <w:noProof/>
-        </w:rPr>
-        <mc:AlternateContent>
-          <mc:Choice Requires="wps">
-            <w:drawing>
-              <wp:anchor distT="0" distB="0" distL="114300" distR="114300" simplePos="0" relativeHeight="251659264" behindDoc="0" locked="0" layoutInCell="1" allowOverlap="1" wp14:anchorId="1D3188EC" wp14:editId="3A6C5512">
+              <wp:anchor distT="0" distB="0" distL="114300" distR="114300" simplePos="0" relativeHeight="251653114" behindDoc="0" locked="0" layoutInCell="1" allowOverlap="1" wp14:anchorId="1D3188EC" wp14:editId="3A8DCDB6">
                 <wp:simplePos x="0" y="0"/>
                 <wp:positionH relativeFrom="column">
                   <wp:posOffset>-525780</wp:posOffset>
@@ -1261,7 +1497,7 @@
           </mc:Choice>
           <mc:Fallback>
             <w:pict>
-              <v:shape w14:anchorId="1D3188EC" id="Text Box 1" o:spid="_x0000_s1041" type="#_x0000_t202" style="position:absolute;margin-left:-41.4pt;margin-top:9pt;width:561.6pt;height:353.4pt;z-index:251659264;visibility:visible;mso-wrap-style:square;mso-wrap-distance-left:9pt;mso-wrap-distance-top:0;mso-wrap-distance-right:9pt;mso-wrap-distance-bottom:0;mso-position-horizontal:absolute;mso-position-horizontal-relative:text;mso-position-vertical:absolute;mso-position-vertical-relative:text;v-text-anchor:top" o:gfxdata="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" fillcolor="white [3201]" strokeweight=".5pt">
+              <v:shape w14:anchorId="1D3188EC" id="Text Box 1" o:spid="_x0000_s1044" type="#_x0000_t202" style="position:absolute;margin-left:-41.4pt;margin-top:9pt;width:561.6pt;height:353.4pt;z-index:251653114;visibility:visible;mso-wrap-style:square;mso-wrap-distance-left:9pt;mso-wrap-distance-top:0;mso-wrap-distance-right:9pt;mso-wrap-distance-bottom:0;mso-position-horizontal:absolute;mso-position-horizontal-relative:text;mso-position-vertical:absolute;mso-position-vertical-relative:text;v-text-anchor:top" o:gfxdata="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" fillcolor="white [3201]" strokeweight=".5pt">
                 <v:textbox>
                   <w:txbxContent>
                     <w:p/>
@@ -1681,6 +1917,7 @@
   <w:style w:type="paragraph" w:default="1" w:styleId="Normal">
     <w:name w:val="Normal"/>
     <w:qFormat/>
+    <w:rsid w:val="00956E96"/>
   </w:style>
   <w:style w:type="character" w:default="1" w:styleId="DefaultParagraphFont">
     <w:name w:val="Default Paragraph Font"/>

</xml_diff>